<commit_message>
- Added a short demo video and updated the docs
</commit_message>
<xml_diff>
--- a/Getting Started.docx
+++ b/Getting Started.docx
@@ -44,26 +44,22 @@
     </w:p>
     <w:p>
       <w:pPr>
-        <w:pStyle w:val="ReportText"/>
+        <w:pStyle w:val="ReportInsertPicture"/>
       </w:pPr>
       <w:r>
-        <w:rPr>
-          <w:noProof/>
-          <w:lang w:eastAsia="en-AU"/>
-        </w:rPr>
         <w:drawing>
-          <wp:anchor distT="0" distB="0" distL="114300" distR="114300" simplePos="0" relativeHeight="251658240" behindDoc="0" locked="0" layoutInCell="1" allowOverlap="1" wp14:anchorId="00501627" wp14:editId="1B6E7F15">
+          <wp:anchor distT="0" distB="0" distL="114300" distR="114300" simplePos="0" relativeHeight="251658240" behindDoc="0" locked="0" layoutInCell="1" allowOverlap="1">
             <wp:simplePos x="0" y="0"/>
             <wp:positionH relativeFrom="column">
               <wp:posOffset>0</wp:posOffset>
             </wp:positionH>
             <wp:positionV relativeFrom="paragraph">
-              <wp:posOffset>62230</wp:posOffset>
+              <wp:posOffset>635</wp:posOffset>
             </wp:positionV>
-            <wp:extent cx="1648460" cy="2388235"/>
-            <wp:effectExtent l="0" t="0" r="8890" b="0"/>
+            <wp:extent cx="1889760" cy="2903220"/>
+            <wp:effectExtent l="0" t="0" r="0" b="0"/>
             <wp:wrapSquare wrapText="bothSides"/>
-            <wp:docPr id="1" name="Picture 1" descr="C:\Users\steven.downing\AppData\Roaming\PixelMetrics\CaptureWiz\LastCaptures\2013-06-21_21-27-30-106.png"/>
+            <wp:docPr id="1" name="Picture 1"/>
             <wp:cNvGraphicFramePr>
               <a:graphicFrameLocks xmlns:a="http://schemas.openxmlformats.org/drawingml/2006/main" noChangeAspect="1"/>
             </wp:cNvGraphicFramePr>
@@ -71,10 +67,8 @@
               <a:graphicData uri="http://schemas.openxmlformats.org/drawingml/2006/picture">
                 <pic:pic xmlns:pic="http://schemas.openxmlformats.org/drawingml/2006/picture">
                   <pic:nvPicPr>
-                    <pic:cNvPr id="0" name="Picture 1" descr="C:\Users\steven.downing\AppData\Roaming\PixelMetrics\CaptureWiz\LastCaptures\2013-06-21_21-27-30-106.png"/>
-                    <pic:cNvPicPr>
-                      <a:picLocks noChangeAspect="1" noChangeArrowheads="1"/>
-                    </pic:cNvPicPr>
+                    <pic:cNvPr id="0" name=""/>
+                    <pic:cNvPicPr/>
                   </pic:nvPicPr>
                   <pic:blipFill>
                     <a:blip r:embed="rId12">
@@ -84,23 +78,18 @@
                         </a:ext>
                       </a:extLst>
                     </a:blip>
-                    <a:srcRect/>
                     <a:stretch>
                       <a:fillRect/>
                     </a:stretch>
                   </pic:blipFill>
-                  <pic:spPr bwMode="auto">
+                  <pic:spPr>
                     <a:xfrm>
                       <a:off x="0" y="0"/>
-                      <a:ext cx="1648460" cy="2388235"/>
+                      <a:ext cx="1889760" cy="2903220"/>
                     </a:xfrm>
                     <a:prstGeom prst="rect">
                       <a:avLst/>
                     </a:prstGeom>
-                    <a:noFill/>
-                    <a:ln>
-                      <a:noFill/>
-                    </a:ln>
                   </pic:spPr>
                 </pic:pic>
               </a:graphicData>
@@ -115,7 +104,13 @@
         </w:drawing>
       </w:r>
       <w:r>
-        <w:t>The solution contains two projects:</w:t>
+        <w:t xml:space="preserve">The solution contains </w:t>
+      </w:r>
+      <w:r>
+        <w:t>three</w:t>
+      </w:r>
+      <w:r>
+        <w:t xml:space="preserve"> projects:</w:t>
       </w:r>
     </w:p>
     <w:p>
@@ -142,8 +137,21 @@
         <w:t>which includes unit tests.</w:t>
       </w:r>
     </w:p>
-    <w:p/>
-    <w:p/>
+    <w:p>
+      <w:pPr>
+        <w:pStyle w:val="ReportText"/>
+        <w:spacing w:line="240" w:lineRule="auto"/>
+      </w:pPr>
+    </w:p>
+    <w:p>
+      <w:pPr>
+        <w:pStyle w:val="ReportText"/>
+        <w:spacing w:line="240" w:lineRule="auto"/>
+      </w:pPr>
+      <w:r>
+        <w:t>The Helpers project contains some code used by both the other projects.  Notably, the RvtUnit project will store a reference to the ActiveUIDocument here, so the unit tests can pick it up</w:t>
+      </w:r>
+    </w:p>
     <w:p/>
     <w:p/>
     <w:p/>
@@ -180,7 +188,13 @@
         </w:numPr>
       </w:pPr>
       <w:r>
-        <w:t>References a custom build of NUnit which has been modified to load DLL’s from a byte array, rather than form disk</w:t>
+        <w:t>References a custom build of NUnit which has been modified to load DLL’s from a byte array, rather than fr</w:t>
+      </w:r>
+      <w:r>
+        <w:t>o</w:t>
+      </w:r>
+      <w:r>
+        <w:t>m disk</w:t>
       </w:r>
     </w:p>
     <w:p>
@@ -193,6 +207,67 @@
       </w:pPr>
       <w:r>
         <w:t>Allows user to select a directory of dll’s, and it will then load them and present a dialog which lets the user run some or all tests</w:t>
+      </w:r>
+    </w:p>
+    <w:p>
+      <w:pPr>
+        <w:pStyle w:val="ReportText"/>
+        <w:numPr>
+          <w:ilvl w:val="0"/>
+          <w:numId w:val="18"/>
+        </w:numPr>
+      </w:pPr>
+      <w:r>
+        <w:t>Contains an ‘AssemblyResolve’ event handler, so that any dependencies of the DLL to be tested, can also be loaded.  (Since the Assembly to be tested is loaded from abyte-array, the .Net Framework can’t use it’s normal mechanism)</w:t>
+      </w:r>
+    </w:p>
+    <w:p>
+      <w:pPr>
+        <w:pStyle w:val="ListParagraph"/>
+        <w:numPr>
+          <w:ilvl w:val="0"/>
+          <w:numId w:val="18"/>
+        </w:numPr>
+        <w:rPr>
+          <w:sz w:val="24"/>
+        </w:rPr>
+      </w:pPr>
+      <w:r>
+        <w:rPr>
+          <w:sz w:val="24"/>
+        </w:rPr>
+        <w:t xml:space="preserve">The Test runner will </w:t>
+      </w:r>
+      <w:r>
+        <w:rPr>
+          <w:sz w:val="24"/>
+          <w:u w:val="single"/>
+        </w:rPr>
+        <w:t>not</w:t>
+      </w:r>
+      <w:r>
+        <w:rPr>
+          <w:sz w:val="24"/>
+        </w:rPr>
+        <w:t xml:space="preserve"> execute the IExternalCommand of any DLL's.  It will</w:t>
+      </w:r>
+      <w:r>
+        <w:rPr>
+          <w:sz w:val="24"/>
+        </w:rPr>
+        <w:t xml:space="preserve"> simply load the DLL, look for any </w:t>
+      </w:r>
+      <w:r>
+        <w:rPr>
+          <w:sz w:val="24"/>
+        </w:rPr>
+        <w:t xml:space="preserve">unit </w:t>
+      </w:r>
+      <w:r>
+        <w:rPr>
+          <w:sz w:val="24"/>
+        </w:rPr>
+        <w:t>tests in the DLL and then run them</w:t>
       </w:r>
     </w:p>
     <w:p>
@@ -212,19 +287,82 @@
         </w:numPr>
       </w:pPr>
       <w:r>
-        <w:t>Contains an example of an IExternalCOmmand which includes some classes which are unit tested</w:t>
+        <w:t>Conta</w:t>
+      </w:r>
+      <w:r>
+        <w:t>ins an example of an IExternalCo</w:t>
+      </w:r>
+      <w:r>
+        <w:t>mmand which includes some classes which are unit tested</w:t>
       </w:r>
     </w:p>
     <w:p>
       <w:pPr>
-        <w:pStyle w:val="ReportText"/>
+        <w:pStyle w:val="ReportList"/>
         <w:numPr>
           <w:ilvl w:val="0"/>
           <w:numId w:val="18"/>
         </w:numPr>
+        <w:spacing w:line="240" w:lineRule="auto"/>
+        <w:ind w:left="714" w:hanging="357"/>
       </w:pPr>
       <w:r>
+        <w:lastRenderedPageBreak/>
         <w:t>The ‘production code’ and the ‘test code’ are compiled into the same dll</w:t>
+      </w:r>
+      <w:r>
+        <w:t xml:space="preserve"> when the project is compiled in ‘Debug’ mode.</w:t>
+      </w:r>
+      <w:r>
+        <w:br/>
+        <w:t>The test code is omitted when the project is compiled in ‘Release’ mode.  This is achieved by putting test code and references inside an ItemGroup that only compiles for Debug</w:t>
+      </w:r>
+      <w:r>
+        <w:br/>
+      </w:r>
+      <w:r>
+        <w:br/>
+      </w:r>
+      <w:r>
+        <w:rPr>
+          <w:noProof/>
+          <w:lang w:eastAsia="en-AU"/>
+        </w:rPr>
+        <w:drawing>
+          <wp:inline distT="0" distB="0" distL="0" distR="0" wp14:anchorId="6BC6C5D5" wp14:editId="43A07816">
+            <wp:extent cx="5646910" cy="693480"/>
+            <wp:effectExtent l="0" t="0" r="0" b="0"/>
+            <wp:docPr id="3" name="Picture 3"/>
+            <wp:cNvGraphicFramePr>
+              <a:graphicFrameLocks xmlns:a="http://schemas.openxmlformats.org/drawingml/2006/main" noChangeAspect="1"/>
+            </wp:cNvGraphicFramePr>
+            <a:graphic xmlns:a="http://schemas.openxmlformats.org/drawingml/2006/main">
+              <a:graphicData uri="http://schemas.openxmlformats.org/drawingml/2006/picture">
+                <pic:pic xmlns:pic="http://schemas.openxmlformats.org/drawingml/2006/picture">
+                  <pic:nvPicPr>
+                    <pic:cNvPr id="0" name=""/>
+                    <pic:cNvPicPr/>
+                  </pic:nvPicPr>
+                  <pic:blipFill>
+                    <a:blip r:embed="rId13"/>
+                    <a:stretch>
+                      <a:fillRect/>
+                    </a:stretch>
+                  </pic:blipFill>
+                  <pic:spPr>
+                    <a:xfrm>
+                      <a:off x="0" y="0"/>
+                      <a:ext cx="5646910" cy="693480"/>
+                    </a:xfrm>
+                    <a:prstGeom prst="rect">
+                      <a:avLst/>
+                    </a:prstGeom>
+                  </pic:spPr>
+                </pic:pic>
+              </a:graphicData>
+            </a:graphic>
+          </wp:inline>
+        </w:drawing>
       </w:r>
     </w:p>
     <w:p>
@@ -250,26 +388,69 @@
       <w:r>
         <w:t>The Specflow test also use Moq, although a custom build of both Moq and Castle.Core are required, as the objects must be properly disposed at the end of the test.</w:t>
       </w:r>
-    </w:p>
-    <w:p>
-      <w:pPr>
-        <w:pStyle w:val="ReportText"/>
-        <w:ind w:left="720"/>
-      </w:pPr>
+      <w:r>
+        <w:br/>
+      </w:r>
       <w:bookmarkStart w:id="2" w:name="QuickMark"/>
       <w:bookmarkStart w:id="3" w:name="_GoBack"/>
       <w:bookmarkEnd w:id="2"/>
       <w:bookmarkEnd w:id="3"/>
     </w:p>
-    <w:p/>
-    <w:p/>
+    <w:p>
+      <w:pPr>
+        <w:pStyle w:val="ListParagraph"/>
+        <w:numPr>
+          <w:ilvl w:val="0"/>
+          <w:numId w:val="18"/>
+        </w:numPr>
+        <w:rPr>
+          <w:sz w:val="24"/>
+        </w:rPr>
+      </w:pPr>
+      <w:r>
+        <w:rPr>
+          <w:sz w:val="24"/>
+        </w:rPr>
+        <w:t>If you run the SampleTool from the Addins menu, it will be loaded fr</w:t>
+      </w:r>
+      <w:r>
+        <w:rPr>
+          <w:sz w:val="24"/>
+        </w:rPr>
+        <w:t>o</w:t>
+      </w:r>
+      <w:r>
+        <w:rPr>
+          <w:sz w:val="24"/>
+        </w:rPr>
+        <w:t>m disk and the file locked as per normal.</w:t>
+      </w:r>
+      <w:r>
+        <w:rPr>
+          <w:sz w:val="24"/>
+        </w:rPr>
+        <w:t xml:space="preserve">  You will then be unable to change, rebuild an</w:t>
+      </w:r>
+      <w:r>
+        <w:rPr>
+          <w:sz w:val="24"/>
+        </w:rPr>
+        <w:t>d</w:t>
+      </w:r>
+      <w:r>
+        <w:rPr>
+          <w:sz w:val="24"/>
+        </w:rPr>
+        <w:t xml:space="preserve"> reload it.</w:t>
+      </w:r>
+    </w:p>
     <w:sectPr>
-      <w:headerReference w:type="even" r:id="rId13"/>
-      <w:headerReference w:type="default" r:id="rId14"/>
-      <w:footerReference w:type="even" r:id="rId15"/>
-      <w:footerReference w:type="default" r:id="rId16"/>
-      <w:headerReference w:type="first" r:id="rId17"/>
-      <w:footerReference w:type="first" r:id="rId18"/>
+      <w:headerReference w:type="even" r:id="rId14"/>
+      <w:headerReference w:type="default" r:id="rId15"/>
+      <w:footerReference w:type="even" r:id="rId16"/>
+      <w:footerReference w:type="default" r:id="rId17"/>
+      <w:headerReference w:type="first" r:id="rId18"/>
+      <w:footerReference w:type="first" r:id="rId19"/>
       <w:footnotePr>
         <w:pos w:val="beneathText"/>
       </w:footnotePr>
@@ -1884,7 +2065,7 @@
               <w:lang w:eastAsia="en-AU"/>
             </w:rPr>
             <w:drawing>
-              <wp:inline distT="0" distB="0" distL="0" distR="0" wp14:anchorId="656E34A3" wp14:editId="4FE62CC7">
+              <wp:inline distT="0" distB="0" distL="0" distR="0" wp14:anchorId="39FEC4F3" wp14:editId="7DD68274">
                 <wp:extent cx="933450" cy="285750"/>
                 <wp:effectExtent l="0" t="0" r="0" b="0"/>
                 <wp:docPr id="2" name="Picture 2" descr="ArupLogo2010_k_OvaWord1000mm_CompoundTransparent_100kGreyscale.wmf"/>
@@ -2012,9 +2193,6 @@
           <w:tag w:val="Subject"/>
           <w:id w:val="-1962494936"/>
           <w:lock w:val="sdtLocked"/>
-          <w:placeholder>
-            <w:docPart w:val="C297DEADA38F459CA33A3D3A82E5FACA"/>
-          </w:placeholder>
           <w:dataBinding w:xpath="/root[1]/Subject[1]" w:storeItemID="{DB262A51-BA5C-4F27-8017-8AC7BD101B19}"/>
           <w:text/>
         </w:sdtPr>
@@ -2099,9 +2277,6 @@
           <w:tag w:val="Date"/>
           <w:id w:val="12748607"/>
           <w:lock w:val="sdtLocked"/>
-          <w:placeholder>
-            <w:docPart w:val="405756E1F683406E8C88F8FF8DF8D295"/>
-          </w:placeholder>
           <w:dataBinding w:prefixMappings="xmlns:ns0='http://schemas.microsoft.com/office/2006/coverPageProps' " w:xpath="/ns0:CoverPageProperties[1]/ns0:PublishDate[1]" w:storeItemID="{55AF091B-3C7A-41E3-B477-F2FDAA23CFDA}"/>
           <w:date w:fullDate="2013-06-21T00:00:00Z">
             <w:dateFormat w:val="d MMMM yyyy"/>
@@ -2152,9 +2327,6 @@
           <w:tag w:val="Ref"/>
           <w:id w:val="1816754315"/>
           <w:lock w:val="sdtLocked"/>
-          <w:placeholder>
-            <w:docPart w:val="B12B2142B0114A0788A9E9F90E2EDE62"/>
-          </w:placeholder>
           <w:showingPlcHdr/>
           <w:dataBinding w:xpath="/root[1]/Ref[1]" w:storeItemID="{2408E9FC-01FF-4742-98EE-17D160D48458}"/>
           <w:text/>
@@ -2886,7 +3058,7 @@
   <w:abstractNum w:abstractNumId="15">
     <w:nsid w:val="62B758AA"/>
     <w:multiLevelType w:val="hybridMultilevel"/>
-    <w:tmpl w:val="858A968E"/>
+    <w:tmpl w:val="5784F42A"/>
     <w:lvl w:ilvl="0" w:tplc="71CAD24E">
       <w:numFmt w:val="bullet"/>
       <w:lvlText w:val="-"/>
@@ -3758,18 +3930,12 @@
     <w:uiPriority w:val="1"/>
     <w:semiHidden/>
     <w:unhideWhenUsed/>
-    <w:rPr>
-      <w:lang w:val="en-AU"/>
-    </w:rPr>
   </w:style>
   <w:style w:type="table" w:default="1" w:styleId="TableNormal">
     <w:name w:val="Normal Table"/>
     <w:uiPriority w:val="99"/>
     <w:semiHidden/>
     <w:unhideWhenUsed/>
-    <w:rPr>
-      <w:lang w:val="en-AU"/>
-    </w:rPr>
     <w:tblPr>
       <w:tblInd w:w="0" w:type="dxa"/>
       <w:tblCellMar>
@@ -22826,18 +22992,12 @@
     <w:uiPriority w:val="1"/>
     <w:semiHidden/>
     <w:unhideWhenUsed/>
-    <w:rPr>
-      <w:lang w:val="en-AU"/>
-    </w:rPr>
   </w:style>
   <w:style w:type="table" w:default="1" w:styleId="TableNormal">
     <w:name w:val="Normal Table"/>
     <w:uiPriority w:val="99"/>
     <w:semiHidden/>
     <w:unhideWhenUsed/>
-    <w:rPr>
-      <w:lang w:val="en-AU"/>
-    </w:rPr>
     <w:tblPr>
       <w:tblInd w:w="0" w:type="dxa"/>
       <w:tblCellMar>
@@ -41474,84 +41634,6 @@
 <file path=word/glossary/document.xml><?xml version="1.0" encoding="utf-8"?>
 <w:glossaryDocument xmlns:wpc="http://schemas.microsoft.com/office/word/2010/wordprocessingCanvas" xmlns:mc="http://schemas.openxmlformats.org/markup-compatibility/2006" xmlns:o="urn:schemas-microsoft-com:office:office" xmlns:r="http://schemas.openxmlformats.org/officeDocument/2006/relationships" xmlns:m="http://schemas.openxmlformats.org/officeDocument/2006/math" xmlns:v="urn:schemas-microsoft-com:vml" xmlns:wp14="http://schemas.microsoft.com/office/word/2010/wordprocessingDrawing" xmlns:wp="http://schemas.openxmlformats.org/drawingml/2006/wordprocessingDrawing" xmlns:w10="urn:schemas-microsoft-com:office:word" xmlns:w="http://schemas.openxmlformats.org/wordprocessingml/2006/main" xmlns:w14="http://schemas.microsoft.com/office/word/2010/wordml" xmlns:wpg="http://schemas.microsoft.com/office/word/2010/wordprocessingGroup" xmlns:wpi="http://schemas.microsoft.com/office/word/2010/wordprocessingInk" xmlns:wne="http://schemas.microsoft.com/office/word/2006/wordml" xmlns:wps="http://schemas.microsoft.com/office/word/2010/wordprocessingShape" mc:Ignorable="w14 wp14">
   <w:docParts>
-    <w:docPart>
-      <w:docPartPr>
-        <w:name w:val="C297DEADA38F459CA33A3D3A82E5FACA"/>
-        <w:category>
-          <w:name w:val="General"/>
-          <w:gallery w:val="placeholder"/>
-        </w:category>
-        <w:types>
-          <w:type w:val="bbPlcHdr"/>
-        </w:types>
-        <w:behaviors>
-          <w:behavior w:val="content"/>
-        </w:behaviors>
-        <w:guid w:val="{054E7481-C144-4776-8569-2E50012D0171}"/>
-      </w:docPartPr>
-      <w:docPartBody>
-        <w:p>
-          <w:r>
-            <w:rPr>
-              <w:rStyle w:val="PlaceholderText"/>
-            </w:rPr>
-            <w:t xml:space="preserve"> </w:t>
-          </w:r>
-        </w:p>
-      </w:docPartBody>
-    </w:docPart>
-    <w:docPart>
-      <w:docPartPr>
-        <w:name w:val="405756E1F683406E8C88F8FF8DF8D295"/>
-        <w:category>
-          <w:name w:val="General"/>
-          <w:gallery w:val="placeholder"/>
-        </w:category>
-        <w:types>
-          <w:type w:val="bbPlcHdr"/>
-        </w:types>
-        <w:behaviors>
-          <w:behavior w:val="content"/>
-        </w:behaviors>
-        <w:guid w:val="{27DE085C-0634-478F-9EF1-F67E32319CD8}"/>
-      </w:docPartPr>
-      <w:docPartBody>
-        <w:p>
-          <w:r>
-            <w:rPr>
-              <w:rStyle w:val="PlaceholderText"/>
-            </w:rPr>
-            <w:t xml:space="preserve"> </w:t>
-          </w:r>
-        </w:p>
-      </w:docPartBody>
-    </w:docPart>
-    <w:docPart>
-      <w:docPartPr>
-        <w:name w:val="B12B2142B0114A0788A9E9F90E2EDE62"/>
-        <w:category>
-          <w:name w:val="General"/>
-          <w:gallery w:val="placeholder"/>
-        </w:category>
-        <w:types>
-          <w:type w:val="bbPlcHdr"/>
-        </w:types>
-        <w:behaviors>
-          <w:behavior w:val="content"/>
-        </w:behaviors>
-        <w:guid w:val="{6ABA82A9-59F6-49B6-8A66-69EB926ADCDE}"/>
-      </w:docPartPr>
-      <w:docPartBody>
-        <w:p>
-          <w:r>
-            <w:rPr>
-              <w:rStyle w:val="PlaceholderText"/>
-            </w:rPr>
-            <w:t xml:space="preserve"> </w:t>
-          </w:r>
-        </w:p>
-      </w:docPartBody>
-    </w:docPart>
     <w:docPart>
       <w:docPartPr>
         <w:name w:val="0C8FD04E41D34F2A909480D6616AD847"/>
@@ -41682,8 +41764,9 @@
     <w:panose1 w:val="020B0604030504040204"/>
     <w:charset w:val="00"/>
     <w:family w:val="swiss"/>
+    <w:notTrueType/>
     <w:pitch w:val="variable"/>
-    <w:sig w:usb0="E1002EFF" w:usb1="C000605B" w:usb2="00000029" w:usb3="00000000" w:csb0="000101FF" w:csb1="00000000"/>
+    <w:sig w:usb0="00000003" w:usb1="00000000" w:usb2="00000000" w:usb3="00000000" w:csb0="00000001" w:csb1="00000000"/>
   </w:font>
   <w:font w:name="MS PGothic">
     <w:altName w:val="ＭＳ Ｐゴシック"/>
@@ -41734,6 +41817,7 @@
   <w:rsids>
     <w:rsidRoot w:val="00CD0370"/>
     <w:rsid w:val="00CD0370"/>
+    <w:rsid w:val="00FE64A1"/>
   </w:rsids>
   <m:mathPr>
     <m:mathFont m:val="Cambria Math"/>
@@ -41926,7 +42010,6 @@
     <w:uiPriority w:val="1"/>
     <w:semiHidden/>
     <w:unhideWhenUsed/>
-    <w:rsid w:val="00CD0370"/>
   </w:style>
   <w:style w:type="table" w:default="1" w:styleId="TableNormal">
     <w:name w:val="Normal Table"/>
@@ -42134,7 +42217,6 @@
     <w:uiPriority w:val="1"/>
     <w:semiHidden/>
     <w:unhideWhenUsed/>
-    <w:rsid w:val="00CD0370"/>
   </w:style>
   <w:style w:type="table" w:default="1" w:styleId="TableNormal">
     <w:name w:val="Normal Table"/>

</xml_diff>